<commit_message>
Add username and pass to NhanVien table
</commit_message>
<xml_diff>
--- a/Đồ án/Dũng/ERD & Database/DB Schema.docx
+++ b/Đồ án/Dũng/ERD & Database/DB Schema.docx
@@ -64,123 +64,139 @@
           <w:sz w:val="26"/>
           <w:szCs w:val="26"/>
         </w:rPr>
-        <w:t xml:space="preserve">, HoTen, NamSinh, GioiTinh, SoDT, Email, </w:t>
-      </w:r>
-      <w:r>
-        <w:rPr>
-          <w:rFonts w:ascii="Times New Roman" w:hAnsi="Times New Roman" w:cs="Times New Roman"/>
-          <w:sz w:val="26"/>
-          <w:szCs w:val="26"/>
-          <w:u w:val="single"/>
-        </w:rPr>
-        <w:t>MaLoaiNV</w:t>
-      </w:r>
-      <w:r>
-        <w:rPr>
-          <w:rFonts w:ascii="Times New Roman" w:hAnsi="Times New Roman" w:cs="Times New Roman"/>
-          <w:sz w:val="26"/>
-          <w:szCs w:val="26"/>
-        </w:rPr>
-        <w:t>)</w:t>
-      </w:r>
-    </w:p>
-    <w:p>
-      <w:pPr>
-        <w:rPr>
-          <w:rFonts w:ascii="Times New Roman" w:hAnsi="Times New Roman" w:cs="Times New Roman"/>
-          <w:sz w:val="26"/>
-          <w:szCs w:val="26"/>
-        </w:rPr>
-      </w:pPr>
-      <w:r>
-        <w:rPr>
-          <w:rFonts w:ascii="Times New Roman" w:hAnsi="Times New Roman" w:cs="Times New Roman"/>
-          <w:sz w:val="26"/>
-          <w:szCs w:val="26"/>
-        </w:rPr>
-        <w:t>LOAINHANVIEN(</w:t>
-      </w:r>
-      <w:r>
-        <w:rPr>
-          <w:rFonts w:ascii="Times New Roman" w:hAnsi="Times New Roman" w:cs="Times New Roman"/>
-          <w:b/>
-          <w:sz w:val="26"/>
-          <w:szCs w:val="26"/>
-          <w:u w:val="single"/>
-        </w:rPr>
-        <w:t>MaLoaiNV</w:t>
-      </w:r>
-      <w:r>
-        <w:rPr>
-          <w:rFonts w:ascii="Times New Roman" w:hAnsi="Times New Roman" w:cs="Times New Roman"/>
-          <w:sz w:val="26"/>
-          <w:szCs w:val="26"/>
-        </w:rPr>
-        <w:t xml:space="preserve">, TenLoaiNV) </w:t>
-      </w:r>
-    </w:p>
-    <w:p>
-      <w:pPr>
-        <w:rPr>
-          <w:rFonts w:ascii="Times New Roman" w:hAnsi="Times New Roman" w:cs="Times New Roman"/>
-          <w:sz w:val="26"/>
-          <w:szCs w:val="26"/>
-        </w:rPr>
-      </w:pPr>
-    </w:p>
-    <w:p>
-      <w:pPr>
-        <w:rPr>
-          <w:rFonts w:ascii="Times New Roman" w:hAnsi="Times New Roman" w:cs="Times New Roman"/>
-          <w:sz w:val="26"/>
-          <w:szCs w:val="26"/>
-        </w:rPr>
-      </w:pPr>
-      <w:r>
-        <w:rPr>
-          <w:rFonts w:ascii="Times New Roman" w:hAnsi="Times New Roman" w:cs="Times New Roman"/>
-          <w:sz w:val="26"/>
-          <w:szCs w:val="26"/>
-        </w:rPr>
-        <w:t>SANPHAM(</w:t>
-      </w:r>
-      <w:r>
-        <w:rPr>
-          <w:rFonts w:ascii="Times New Roman" w:hAnsi="Times New Roman" w:cs="Times New Roman"/>
-          <w:b/>
-          <w:sz w:val="26"/>
-          <w:szCs w:val="26"/>
-          <w:u w:val="single"/>
-        </w:rPr>
-        <w:t>MaSP</w:t>
-      </w:r>
-      <w:r>
-        <w:rPr>
-          <w:rFonts w:ascii="Times New Roman" w:hAnsi="Times New Roman" w:cs="Times New Roman"/>
-          <w:sz w:val="26"/>
-          <w:szCs w:val="26"/>
-        </w:rPr>
-        <w:t xml:space="preserve">, TenSP, DonVi, DonGia, GhiChu, </w:t>
-      </w:r>
-      <w:r>
-        <w:rPr>
-          <w:rFonts w:ascii="Times New Roman" w:hAnsi="Times New Roman" w:cs="Times New Roman"/>
-          <w:sz w:val="26"/>
-          <w:szCs w:val="26"/>
-          <w:u w:val="single"/>
-        </w:rPr>
-        <w:t>MaLoaiSP</w:t>
-      </w:r>
-      <w:r>
-        <w:rPr>
-          <w:rFonts w:ascii="Times New Roman" w:hAnsi="Times New Roman" w:cs="Times New Roman"/>
-          <w:sz w:val="26"/>
-          <w:szCs w:val="26"/>
-        </w:rPr>
-        <w:t>)</w:t>
+        <w:t>, HoTen, NamSinh, GioiTinh, SoDT, Email,</w:t>
+      </w:r>
+      <w:r>
+        <w:rPr>
+          <w:rFonts w:ascii="Times New Roman" w:hAnsi="Times New Roman" w:cs="Times New Roman"/>
+          <w:sz w:val="26"/>
+          <w:szCs w:val="26"/>
+        </w:rPr>
+        <w:t xml:space="preserve"> Username, Password,</w:t>
       </w:r>
       <w:bookmarkStart w:id="0" w:name="_GoBack"/>
       <w:bookmarkEnd w:id="0"/>
+      <w:r>
+        <w:rPr>
+          <w:rFonts w:ascii="Times New Roman" w:hAnsi="Times New Roman" w:cs="Times New Roman"/>
+          <w:sz w:val="26"/>
+          <w:szCs w:val="26"/>
+        </w:rPr>
+        <w:t xml:space="preserve"> </w:t>
+      </w:r>
+      <w:r>
+        <w:rPr>
+          <w:rFonts w:ascii="Times New Roman" w:hAnsi="Times New Roman" w:cs="Times New Roman"/>
+          <w:sz w:val="26"/>
+          <w:szCs w:val="26"/>
+          <w:u w:val="single"/>
+        </w:rPr>
+        <w:t>MaLoaiNV</w:t>
+      </w:r>
+      <w:r>
+        <w:rPr>
+          <w:rFonts w:ascii="Times New Roman" w:hAnsi="Times New Roman" w:cs="Times New Roman"/>
+          <w:sz w:val="26"/>
+          <w:szCs w:val="26"/>
+        </w:rPr>
+        <w:t>)</w:t>
+      </w:r>
+    </w:p>
+    <w:p>
+      <w:pPr>
+        <w:rPr>
+          <w:rFonts w:ascii="Times New Roman" w:hAnsi="Times New Roman" w:cs="Times New Roman"/>
+          <w:sz w:val="26"/>
+          <w:szCs w:val="26"/>
+        </w:rPr>
+      </w:pPr>
+      <w:r>
+        <w:rPr>
+          <w:rFonts w:ascii="Times New Roman" w:hAnsi="Times New Roman" w:cs="Times New Roman"/>
+          <w:sz w:val="26"/>
+          <w:szCs w:val="26"/>
+        </w:rPr>
+        <w:t>LOAINHANVIEN(</w:t>
+      </w:r>
+      <w:r>
+        <w:rPr>
+          <w:rFonts w:ascii="Times New Roman" w:hAnsi="Times New Roman" w:cs="Times New Roman"/>
+          <w:b/>
+          <w:sz w:val="26"/>
+          <w:szCs w:val="26"/>
+          <w:u w:val="single"/>
+        </w:rPr>
+        <w:t>MaLoaiNV</w:t>
+      </w:r>
+      <w:r>
+        <w:rPr>
+          <w:rFonts w:ascii="Times New Roman" w:hAnsi="Times New Roman" w:cs="Times New Roman"/>
+          <w:sz w:val="26"/>
+          <w:szCs w:val="26"/>
+        </w:rPr>
+        <w:t xml:space="preserve">, TenLoaiNV) </w:t>
+      </w:r>
+    </w:p>
+    <w:p>
+      <w:pPr>
+        <w:rPr>
+          <w:rFonts w:ascii="Times New Roman" w:hAnsi="Times New Roman" w:cs="Times New Roman"/>
+          <w:sz w:val="26"/>
+          <w:szCs w:val="26"/>
+        </w:rPr>
+      </w:pPr>
+    </w:p>
+    <w:p>
+      <w:pPr>
+        <w:rPr>
+          <w:rFonts w:ascii="Times New Roman" w:hAnsi="Times New Roman" w:cs="Times New Roman"/>
+          <w:sz w:val="26"/>
+          <w:szCs w:val="26"/>
+        </w:rPr>
+      </w:pPr>
+      <w:r>
+        <w:rPr>
+          <w:rFonts w:ascii="Times New Roman" w:hAnsi="Times New Roman" w:cs="Times New Roman"/>
+          <w:sz w:val="26"/>
+          <w:szCs w:val="26"/>
+        </w:rPr>
+        <w:t>SANPHAM(</w:t>
+      </w:r>
+      <w:r>
+        <w:rPr>
+          <w:rFonts w:ascii="Times New Roman" w:hAnsi="Times New Roman" w:cs="Times New Roman"/>
+          <w:b/>
+          <w:sz w:val="26"/>
+          <w:szCs w:val="26"/>
+          <w:u w:val="single"/>
+        </w:rPr>
+        <w:t>MaSP</w:t>
+      </w:r>
+      <w:r>
+        <w:rPr>
+          <w:rFonts w:ascii="Times New Roman" w:hAnsi="Times New Roman" w:cs="Times New Roman"/>
+          <w:sz w:val="26"/>
+          <w:szCs w:val="26"/>
+        </w:rPr>
+        <w:t xml:space="preserve">, TenSP, DonVi, DonGia, GhiChu, </w:t>
+      </w:r>
+      <w:r>
+        <w:rPr>
+          <w:rFonts w:ascii="Times New Roman" w:hAnsi="Times New Roman" w:cs="Times New Roman"/>
+          <w:sz w:val="26"/>
+          <w:szCs w:val="26"/>
+          <w:u w:val="single"/>
+        </w:rPr>
+        <w:t>MaLoaiSP</w:t>
+      </w:r>
+      <w:r>
+        <w:rPr>
+          <w:rFonts w:ascii="Times New Roman" w:hAnsi="Times New Roman" w:cs="Times New Roman"/>
+          <w:sz w:val="26"/>
+          <w:szCs w:val="26"/>
+        </w:rPr>
+        <w:t>)</w:t>
+      </w:r>
     </w:p>
     <w:p>
       <w:pPr>

</xml_diff>